<commit_message>
new file letters_export and generate_docs
</commit_message>
<xml_diff>
--- a/template/Letter 1.docx
+++ b/template/Letter 1.docx
@@ -68,104 +68,6 @@
           <w:szCs w:val="22"/>
         </w:rPr>
       </w:pPr>
-    </w:p>
-    <w:p>
-      <w:pPr>
-        <w:autoSpaceDE w:val="0"/>
-        <w:autoSpaceDN w:val="0"/>
-        <w:rPr>
-          <w:rFonts w:ascii="Arial" w:hAnsi="Arial" w:cs="Arial"/>
-          <w:sz w:val="22"/>
-          <w:szCs w:val="22"/>
-        </w:rPr>
-      </w:pPr>
-      <w:r>
-        <w:rPr>
-          <w:rFonts w:ascii="Arial" w:hAnsi="Arial" w:cs="Arial"/>
-          <w:sz w:val="22"/>
-          <w:szCs w:val="22"/>
-        </w:rPr>
-        <w:t>{{</w:t>
-      </w:r>
-      <w:proofErr w:type="spellStart"/>
-      <w:r>
-        <w:rPr>
-          <w:rFonts w:ascii="Arial" w:hAnsi="Arial" w:cs="Arial"/>
-          <w:sz w:val="22"/>
-          <w:szCs w:val="22"/>
-        </w:rPr>
-        <w:t>owner</w:t>
-      </w:r>
-      <w:r>
-        <w:rPr>
-          <w:rFonts w:ascii="Arial" w:hAnsi="Arial" w:cs="Arial"/>
-          <w:sz w:val="22"/>
-          <w:szCs w:val="22"/>
-        </w:rPr>
-        <w:t>s</w:t>
-      </w:r>
-      <w:r>
-        <w:rPr>
-          <w:rFonts w:ascii="Arial" w:hAnsi="Arial" w:cs="Arial"/>
-          <w:sz w:val="22"/>
-          <w:szCs w:val="22"/>
-        </w:rPr>
-        <w:t>Name</w:t>
-      </w:r>
-      <w:proofErr w:type="spellEnd"/>
-      <w:r>
-        <w:rPr>
-          <w:rFonts w:ascii="Arial" w:hAnsi="Arial" w:cs="Arial"/>
-          <w:sz w:val="22"/>
-          <w:szCs w:val="22"/>
-        </w:rPr>
-        <w:t>}}</w:t>
-      </w:r>
-    </w:p>
-    <w:p>
-      <w:pPr>
-        <w:autoSpaceDE w:val="0"/>
-        <w:autoSpaceDN w:val="0"/>
-        <w:rPr>
-          <w:rFonts w:ascii="Arial" w:hAnsi="Arial" w:cs="Arial"/>
-          <w:sz w:val="22"/>
-          <w:szCs w:val="22"/>
-        </w:rPr>
-      </w:pPr>
-      <w:r>
-        <w:rPr>
-          <w:rFonts w:ascii="Arial" w:hAnsi="Arial" w:cs="Arial"/>
-          <w:sz w:val="22"/>
-          <w:szCs w:val="22"/>
-        </w:rPr>
-        <w:t>{{</w:t>
-      </w:r>
-      <w:proofErr w:type="spellStart"/>
-      <w:r>
-        <w:rPr>
-          <w:rFonts w:ascii="Arial" w:hAnsi="Arial" w:cs="Arial"/>
-          <w:sz w:val="22"/>
-          <w:szCs w:val="22"/>
-        </w:rPr>
-        <w:t>property</w:t>
-      </w:r>
-      <w:r>
-        <w:rPr>
-          <w:rFonts w:ascii="Arial" w:hAnsi="Arial" w:cs="Arial"/>
-          <w:sz w:val="22"/>
-          <w:szCs w:val="22"/>
-        </w:rPr>
-        <w:t>Address</w:t>
-      </w:r>
-      <w:proofErr w:type="spellEnd"/>
-      <w:r>
-        <w:rPr>
-          <w:rFonts w:ascii="Arial" w:hAnsi="Arial" w:cs="Arial"/>
-          <w:sz w:val="22"/>
-          <w:szCs w:val="22"/>
-        </w:rPr>
-        <w:t>}}</w:t>
-      </w:r>
     </w:p>
     <w:p>
       <w:pPr>
@@ -967,11 +869,20 @@
           <w:rFonts w:ascii="Arial" w:hAnsi="Arial" w:cs="Arial"/>
           <w:b/>
           <w:bCs/>
-          <w:color w:val="000000"/>
-          <w:sz w:val="22"/>
-          <w:szCs w:val="22"/>
-        </w:rPr>
-        <w:t>hoaName</w:t>
+          <w:sz w:val="22"/>
+          <w:szCs w:val="22"/>
+        </w:rPr>
+        <w:t>associationNam</w:t>
+      </w:r>
+      <w:r>
+        <w:rPr>
+          <w:rFonts w:ascii="Arial" w:hAnsi="Arial" w:cs="Arial"/>
+          <w:b/>
+          <w:bCs/>
+          <w:sz w:val="22"/>
+          <w:szCs w:val="22"/>
+        </w:rPr>
+        <w:t>e</w:t>
       </w:r>
       <w:proofErr w:type="spellEnd"/>
       <w:r>
@@ -1059,11 +970,10 @@
       <w:r>
         <w:rPr>
           <w:rFonts w:ascii="Arial" w:hAnsi="Arial" w:cs="Arial"/>
-          <w:color w:val="000000"/>
-          <w:sz w:val="22"/>
-          <w:szCs w:val="22"/>
-        </w:rPr>
-        <w:t>hoaName</w:t>
+          <w:sz w:val="22"/>
+          <w:szCs w:val="22"/>
+        </w:rPr>
+        <w:t>associationName</w:t>
       </w:r>
       <w:proofErr w:type="spellEnd"/>
       <w:r>
@@ -1391,25 +1301,7 @@
           <w:sz w:val="20"/>
           <w:szCs w:val="20"/>
         </w:rPr>
-        <w:t xml:space="preserve">"The state Rosenthal Fair Debt Collection Practices </w:t>
-      </w:r>
-      <w:proofErr w:type="gramStart"/>
-      <w:r>
-        <w:rPr>
-          <w:rFonts w:ascii="Arial" w:hAnsi="Arial" w:cs="Arial"/>
-          <w:sz w:val="20"/>
-          <w:szCs w:val="20"/>
-        </w:rPr>
-        <w:t>Act</w:t>
-      </w:r>
-      <w:proofErr w:type="gramEnd"/>
-      <w:r>
-        <w:rPr>
-          <w:rFonts w:ascii="Arial" w:hAnsi="Arial" w:cs="Arial"/>
-          <w:sz w:val="20"/>
-          <w:szCs w:val="20"/>
-        </w:rPr>
-        <w:t xml:space="preserve"> and the federal Fair Debt Collection Practices Act require that, except under unusual circumstances, collectors may not contact you before 8 a.m. or after 9 p.m. They may not harass you by using threats of violence or arrest or by using obscene language.  Collectors may not use false or misleading statements or call you at work if they know or have reason to know that you may not receive personal calls at work.  For the most part, collectors may not tell another person, other than your attorney or spouse, about your debt.  Collectors may contact another person to confirm your location or enforce a judgment.  For more information about debt collection activities, you may contact the Federal Trade Commission at 1-877-FTC-HELP or </w:t>
+        <w:t xml:space="preserve">"The state Rosenthal Fair Debt Collection Practices Act and the federal Fair Debt Collection Practices Act require that, except under unusual circumstances, collectors may not contact you before 8 a.m. or after 9 p.m. They may not harass you by using threats of violence or arrest or by using obscene language.  Collectors may not use false or misleading statements or call you at work if they know or have reason to know that you may not receive personal calls at work.  For the most part, collectors may not tell another person, other than your attorney or spouse, about your debt.  Collectors may contact another person to confirm your location or enforce a judgment.  For more information about debt collection activities, you may contact the Federal Trade Commission at 1-877-FTC-HELP or </w:t>
       </w:r>
       <w:hyperlink r:id="rId10" w:history="1">
         <w:r>
@@ -3030,6 +2922,15 @@
 </file>
 
 <file path=customXml/item1.xml><?xml version="1.0" encoding="utf-8"?>
+<?mso-contentType ?>
+<FormTemplates xmlns="http://schemas.microsoft.com/sharepoint/v3/contenttype/forms">
+  <Display>DocumentLibraryForm</Display>
+  <Edit>DocumentLibraryForm</Edit>
+  <New>DocumentLibraryForm</New>
+</FormTemplates>
+</file>
+
+<file path=customXml/item2.xml><?xml version="1.0" encoding="utf-8"?>
 <ct:contentTypeSchema xmlns:ct="http://schemas.microsoft.com/office/2006/metadata/contentType" xmlns:ma="http://schemas.microsoft.com/office/2006/metadata/properties/metaAttributes" ct:_="" ma:_="" ma:contentTypeName="Document" ma:contentTypeID="0x010100380949D753E6FA47AF598C9811F2077D" ma:contentTypeVersion="19" ma:contentTypeDescription="Create a new document." ma:contentTypeScope="" ma:versionID="0c2441c5f2fa43c9a762f01f98ced01f">
   <xsd:schema xmlns:xsd="http://www.w3.org/2001/XMLSchema" xmlns:xs="http://www.w3.org/2001/XMLSchema" xmlns:p="http://schemas.microsoft.com/office/2006/metadata/properties" xmlns:ns2="a83621a2-392c-4bf7-8b11-6dd6adca0180" xmlns:ns3="e7cc5f60-9f0a-4219-b316-4b48226633f7" targetNamespace="http://schemas.microsoft.com/office/2006/metadata/properties" ma:root="true" ma:fieldsID="43d57f21604210e90738baadd4b9d0f6" ns2:_="" ns3:_="">
     <xsd:import namespace="a83621a2-392c-4bf7-8b11-6dd6adca0180"/>
@@ -3290,7 +3191,7 @@
 </ct:contentTypeSchema>
 </file>
 
-<file path=customXml/item2.xml><?xml version="1.0" encoding="utf-8"?>
+<file path=customXml/item3.xml><?xml version="1.0" encoding="utf-8"?>
 <p:properties xmlns:p="http://schemas.microsoft.com/office/2006/metadata/properties" xmlns:xsi="http://www.w3.org/2001/XMLSchema-instance" xmlns:pc="http://schemas.microsoft.com/office/infopath/2007/PartnerControls">
   <documentManagement>
     <TaxCatchAll xmlns="e7cc5f60-9f0a-4219-b316-4b48226633f7"/>
@@ -3302,16 +3203,15 @@
 </p:properties>
 </file>
 
-<file path=customXml/item3.xml><?xml version="1.0" encoding="utf-8"?>
-<?mso-contentType ?>
-<FormTemplates xmlns="http://schemas.microsoft.com/sharepoint/v3/contenttype/forms">
-  <Display>DocumentLibraryForm</Display>
-  <Edit>DocumentLibraryForm</Edit>
-  <New>DocumentLibraryForm</New>
-</FormTemplates>
+<file path=customXml/itemProps1.xml><?xml version="1.0" encoding="utf-8"?>
+<ds:datastoreItem xmlns:ds="http://schemas.openxmlformats.org/officeDocument/2006/customXml" ds:itemID="{0E2BEDC8-0C4E-4FC2-A0F9-917F347F4383}">
+  <ds:schemaRefs>
+    <ds:schemaRef ds:uri="http://schemas.microsoft.com/sharepoint/v3/contenttype/forms"/>
+  </ds:schemaRefs>
+</ds:datastoreItem>
 </file>
 
-<file path=customXml/itemProps1.xml><?xml version="1.0" encoding="utf-8"?>
+<file path=customXml/itemProps2.xml><?xml version="1.0" encoding="utf-8"?>
 <ds:datastoreItem xmlns:ds="http://schemas.openxmlformats.org/officeDocument/2006/customXml" ds:itemID="{8D017B20-5E89-40C9-B899-C54D1BFC9C36}">
   <ds:schemaRefs>
     <ds:schemaRef ds:uri="http://schemas.microsoft.com/office/2006/metadata/contentType"/>
@@ -3330,7 +3230,7 @@
 </ds:datastoreItem>
 </file>
 
-<file path=customXml/itemProps2.xml><?xml version="1.0" encoding="utf-8"?>
+<file path=customXml/itemProps3.xml><?xml version="1.0" encoding="utf-8"?>
 <ds:datastoreItem xmlns:ds="http://schemas.openxmlformats.org/officeDocument/2006/customXml" ds:itemID="{9EC82B57-1EB4-464D-947D-EA997BA11BBA}">
   <ds:schemaRefs>
     <ds:schemaRef ds:uri="http://schemas.microsoft.com/office/2006/metadata/properties"/>
@@ -3339,12 +3239,4 @@
     <ds:schemaRef ds:uri="a83621a2-392c-4bf7-8b11-6dd6adca0180"/>
   </ds:schemaRefs>
 </ds:datastoreItem>
-</file>
-
-<file path=customXml/itemProps3.xml><?xml version="1.0" encoding="utf-8"?>
-<ds:datastoreItem xmlns:ds="http://schemas.openxmlformats.org/officeDocument/2006/customXml" ds:itemID="{0E2BEDC8-0C4E-4FC2-A0F9-917F347F4383}">
-  <ds:schemaRefs>
-    <ds:schemaRef ds:uri="http://schemas.microsoft.com/sharepoint/v3/contenttype/forms"/>
-  </ds:schemaRefs>
-</ds:datastoreItem>
 </file>
</xml_diff>